<commit_message>
Split off extras, half of first scene written
</commit_message>
<xml_diff>
--- a/One-Shots/Going out Epilogue stories.docx
+++ b/One-Shots/Going out Epilogue stories.docx
@@ -1,73 +1,415 @@
 
 <file path=word/document.xml><?xml version="1.0" encoding="utf-8"?>
-<w:document xmlns:wpc="http://schemas.microsoft.com/office/word/2010/wordprocessingCanvas" xmlns:cx="http://schemas.microsoft.com/office/drawing/2014/chartex" xmlns:cx1="http://schemas.microsoft.com/office/drawing/2015/9/8/chartex" xmlns:cx2="http://schemas.microsoft.com/office/drawing/2015/10/21/chartex" xmlns:cx3="http://schemas.microsoft.com/office/drawing/2016/5/9/chartex" xmlns:cx4="http://schemas.microsoft.com/office/drawing/2016/5/10/chartex" xmlns:cx5="http://schemas.microsoft.com/office/drawing/2016/5/11/chartex" xmlns:cx6="http://schemas.microsoft.com/office/drawing/2016/5/12/chartex" xmlns:cx7="http://schemas.microsoft.com/office/drawing/2016/5/13/chartex" xmlns:cx8="http://schemas.microsoft.com/office/drawing/2016/5/14/chartex" xmlns:mc="http://schemas.openxmlformats.org/markup-compatibility/2006" xmlns:aink="http://schemas.microsoft.com/office/drawing/2016/ink" xmlns:am3d="http://schemas.microsoft.com/office/drawing/2017/model3d" xmlns:o="urn:schemas-microsoft-com:office:office" xmlns:oel="http://schemas.microsoft.com/office/2019/extlst" xmlns:r="http://schemas.openxmlformats.org/officeDocument/2006/relationships" xmlns:m="http://schemas.openxmlformats.org/officeDocument/2006/math" xmlns:v="urn:schemas-microsoft-com:vml" xmlns:wp14="http://schemas.microsoft.com/office/word/2010/wordprocessingDrawing" xmlns:wp="http://schemas.openxmlformats.org/drawingml/2006/wordprocessingDrawing" xmlns:w10="urn:schemas-microsoft-com:office:word" xmlns:w="http://schemas.openxmlformats.org/wordprocessingml/2006/main" xmlns:w14="http://schemas.microsoft.com/office/word/2010/wordml" xmlns:w15="http://schemas.microsoft.com/office/word/2012/wordml" xmlns:w16cex="http://schemas.microsoft.com/office/word/2018/wordml/cex" xmlns:w16cid="http://schemas.microsoft.com/office/word/2016/wordml/cid" xmlns:w16="http://schemas.microsoft.com/office/word/2018/wordml" xmlns:w16du="http://schemas.microsoft.com/office/word/2023/wordml/word16du" xmlns:w16sdtdh="http://schemas.microsoft.com/office/word/2020/wordml/sdtdatahash" xmlns:w16se="http://schemas.microsoft.com/office/word/2015/wordml/symex" xmlns:wpg="http://schemas.microsoft.com/office/word/2010/wordprocessingGroup" xmlns:wpi="http://schemas.microsoft.com/office/word/2010/wordprocessingInk" xmlns:wne="http://schemas.microsoft.com/office/word/2006/wordml" xmlns:wps="http://schemas.microsoft.com/office/word/2010/wordprocessingShape" mc:Ignorable="w14 w15 w16se w16cid w16 w16cex w16sdtdh w16du wp14">
+<w:document xmlns:wpc="http://schemas.microsoft.com/office/word/2010/wordprocessingCanvas" xmlns:cx="http://schemas.microsoft.com/office/drawing/2014/chartex" xmlns:cx1="http://schemas.microsoft.com/office/drawing/2015/9/8/chartex" xmlns:cx2="http://schemas.microsoft.com/office/drawing/2015/10/21/chartex" xmlns:cx3="http://schemas.microsoft.com/office/drawing/2016/5/9/chartex" xmlns:cx4="http://schemas.microsoft.com/office/drawing/2016/5/10/chartex" xmlns:cx5="http://schemas.microsoft.com/office/drawing/2016/5/11/chartex" xmlns:cx6="http://schemas.microsoft.com/office/drawing/2016/5/12/chartex" xmlns:cx7="http://schemas.microsoft.com/office/drawing/2016/5/13/chartex" xmlns:cx8="http://schemas.microsoft.com/office/drawing/2016/5/14/chartex" xmlns:mc="http://schemas.openxmlformats.org/markup-compatibility/2006" xmlns:aink="http://schemas.microsoft.com/office/drawing/2016/ink" xmlns:am3d="http://schemas.microsoft.com/office/drawing/2017/model3d" xmlns:o="urn:schemas-microsoft-com:office:office" xmlns:oel="http://schemas.microsoft.com/office/2019/extlst" xmlns:r="http://schemas.openxmlformats.org/officeDocument/2006/relationships" xmlns:m="http://schemas.openxmlformats.org/officeDocument/2006/math" xmlns:v="urn:schemas-microsoft-com:vml" xmlns:wp14="http://schemas.microsoft.com/office/word/2010/wordprocessingDrawing" xmlns:wp="http://schemas.openxmlformats.org/drawingml/2006/wordprocessingDrawing" xmlns:w10="urn:schemas-microsoft-com:office:word" xmlns:w="http://schemas.openxmlformats.org/wordprocessingml/2006/main" xmlns:w14="http://schemas.microsoft.com/office/word/2010/wordml" xmlns:w15="http://schemas.microsoft.com/office/word/2012/wordml" xmlns:w16cex="http://schemas.microsoft.com/office/word/2018/wordml/cex" xmlns:w16cid="http://schemas.microsoft.com/office/word/2016/wordml/cid" xmlns:w16="http://schemas.microsoft.com/office/word/2018/wordml" xmlns:w16du="http://schemas.microsoft.com/office/word/2023/wordml/word16du" xmlns:w16sdtdh="http://schemas.microsoft.com/office/word/2020/wordml/sdtdatahash" xmlns:w16sdtfl="http://schemas.microsoft.com/office/word/2024/wordml/sdtformatlock" xmlns:w16se="http://schemas.microsoft.com/office/word/2015/wordml/symex" xmlns:wpg="http://schemas.microsoft.com/office/word/2010/wordprocessingGroup" xmlns:wpi="http://schemas.microsoft.com/office/word/2010/wordprocessingInk" xmlns:wne="http://schemas.microsoft.com/office/word/2006/wordml" xmlns:wps="http://schemas.microsoft.com/office/word/2010/wordprocessingShape" mc:Ignorable="w14 w15 w16se w16cid w16 w16cex w16sdtdh w16sdtfl w16du wp14">
   <w:body>
     <w:p>
       <w:pPr>
-        <w:rPr>
-          <w:rFonts w:ascii="Bell MT" w:hAnsi="Bell MT"/>
-          <w:sz w:val="24"/>
-          <w:szCs w:val="24"/>
-        </w:rPr>
-      </w:pPr>
-      <w:r>
-        <w:rPr>
-          <w:rFonts w:ascii="Bell MT" w:hAnsi="Bell MT"/>
-          <w:sz w:val="24"/>
-          <w:szCs w:val="24"/>
-        </w:rPr>
-        <w:t>===</w:t>
-      </w:r>
-    </w:p>
-    <w:p>
-      <w:pPr>
-        <w:rPr>
-          <w:rFonts w:ascii="Bell MT" w:hAnsi="Bell MT"/>
-          <w:sz w:val="24"/>
-          <w:szCs w:val="24"/>
-        </w:rPr>
-      </w:pPr>
-      <w:r>
-        <w:rPr>
-          <w:rFonts w:ascii="Bell MT" w:hAnsi="Bell MT"/>
-          <w:sz w:val="24"/>
-          <w:szCs w:val="24"/>
-        </w:rPr>
-        <w:t>Chapter 2??</w:t>
-      </w:r>
-    </w:p>
-    <w:p>
-      <w:pPr>
-        <w:rPr>
-          <w:rFonts w:ascii="Bell MT" w:hAnsi="Bell MT"/>
-          <w:sz w:val="24"/>
-          <w:szCs w:val="24"/>
-        </w:rPr>
-      </w:pPr>
-      <w:r>
-        <w:rPr>
-          <w:rFonts w:ascii="Bell MT" w:hAnsi="Bell MT"/>
-          <w:sz w:val="24"/>
-          <w:szCs w:val="24"/>
-        </w:rPr>
-        <w:t>---</w:t>
-      </w:r>
-    </w:p>
-    <w:p>
-      <w:pPr>
-        <w:rPr>
-          <w:rFonts w:ascii="Bell MT" w:hAnsi="Bell MT"/>
-          <w:sz w:val="24"/>
-          <w:szCs w:val="24"/>
-        </w:rPr>
-      </w:pPr>
-      <w:r>
-        <w:rPr>
-          <w:rFonts w:ascii="Bell MT" w:hAnsi="Bell MT"/>
-          <w:sz w:val="24"/>
-          <w:szCs w:val="24"/>
-        </w:rPr>
-        <w:t>{morning after}</w:t>
+        <w:jc w:val="center"/>
+        <w:rPr>
+          <w:rFonts w:ascii="Bell MT" w:hAnsi="Bell MT"/>
+          <w:b/>
+          <w:bCs/>
+          <w:sz w:val="28"/>
+          <w:szCs w:val="28"/>
+        </w:rPr>
+      </w:pPr>
+      <w:r>
+        <w:rPr>
+          <w:rFonts w:ascii="Bell MT" w:hAnsi="Bell MT"/>
+          <w:b/>
+          <w:bCs/>
+          <w:sz w:val="28"/>
+          <w:szCs w:val="28"/>
+        </w:rPr>
+        <w:t>After</w:t>
+      </w:r>
+    </w:p>
+    <w:p>
+      <w:pPr>
+        <w:rPr>
+          <w:rFonts w:ascii="Bell MT" w:hAnsi="Bell MT"/>
+          <w:b/>
+          <w:bCs/>
+          <w:sz w:val="28"/>
+          <w:szCs w:val="28"/>
+        </w:rPr>
+      </w:pPr>
+    </w:p>
+    <w:p>
+      <w:pPr>
+        <w:rPr>
+          <w:rFonts w:ascii="Bell MT" w:hAnsi="Bell MT"/>
+          <w:sz w:val="24"/>
+          <w:szCs w:val="24"/>
+        </w:rPr>
+      </w:pPr>
+      <w:r>
+        <w:rPr>
+          <w:rFonts w:ascii="Bell MT" w:hAnsi="Bell MT"/>
+          <w:sz w:val="24"/>
+          <w:szCs w:val="24"/>
+        </w:rPr>
+        <w:t>I wake up to the sound of sizzling.</w:t>
+      </w:r>
+    </w:p>
+    <w:p>
+      <w:pPr>
+        <w:rPr>
+          <w:rFonts w:ascii="Bell MT" w:hAnsi="Bell MT"/>
+          <w:sz w:val="24"/>
+          <w:szCs w:val="24"/>
+        </w:rPr>
+      </w:pPr>
+      <w:r>
+        <w:rPr>
+          <w:rFonts w:ascii="Bell MT" w:hAnsi="Bell MT"/>
+          <w:sz w:val="24"/>
+          <w:szCs w:val="24"/>
+        </w:rPr>
+        <w:t xml:space="preserve">I feel exceptionally well-rested, despite </w:t>
+      </w:r>
+      <w:r>
+        <w:rPr>
+          <w:rFonts w:ascii="Bell MT" w:hAnsi="Bell MT"/>
+          <w:sz w:val="24"/>
+          <w:szCs w:val="24"/>
+        </w:rPr>
+        <w:t>the sluggish feel spread through my body – like I’d sweated my worries out with a exercise(?????). Looking around, I see a vaguely familiar sight.</w:t>
+      </w:r>
+    </w:p>
+    <w:p>
+      <w:pPr>
+        <w:rPr>
+          <w:rFonts w:ascii="Bell MT" w:hAnsi="Bell MT"/>
+          <w:sz w:val="24"/>
+          <w:szCs w:val="24"/>
+        </w:rPr>
+      </w:pPr>
+      <w:r>
+        <w:rPr>
+          <w:rFonts w:ascii="Bell MT" w:hAnsi="Bell MT"/>
+          <w:sz w:val="24"/>
+          <w:szCs w:val="24"/>
+        </w:rPr>
+        <w:t>Ah, right – I’d stayed at Tess’ place. It feels a bit off, as I usually wouldn’t be sleeping on her bed.</w:t>
+      </w:r>
+    </w:p>
+    <w:p>
+      <w:pPr>
+        <w:rPr>
+          <w:rFonts w:ascii="Bell MT" w:hAnsi="Bell MT"/>
+          <w:sz w:val="24"/>
+          <w:szCs w:val="24"/>
+        </w:rPr>
+      </w:pPr>
+      <w:r>
+        <w:rPr>
+          <w:rFonts w:ascii="Bell MT" w:hAnsi="Bell MT"/>
+          <w:sz w:val="24"/>
+          <w:szCs w:val="24"/>
+        </w:rPr>
+        <w:t>I turn my body over, in an effort not to be facing a blank wall. By the stove(?), I see Tess’ figure from behind.</w:t>
+      </w:r>
+    </w:p>
+    <w:p>
+      <w:pPr>
+        <w:rPr>
+          <w:rFonts w:ascii="Bell MT" w:hAnsi="Bell MT"/>
+          <w:sz w:val="24"/>
+          <w:szCs w:val="24"/>
+        </w:rPr>
+      </w:pPr>
+      <w:r>
+        <w:rPr>
+          <w:rFonts w:ascii="Bell MT" w:hAnsi="Bell MT"/>
+          <w:i/>
+          <w:iCs/>
+          <w:sz w:val="24"/>
+          <w:szCs w:val="24"/>
+        </w:rPr>
+        <w:t>It really is a nice ass you have there, Tess</w:t>
+      </w:r>
+      <w:r>
+        <w:rPr>
+          <w:rFonts w:ascii="Bell MT" w:hAnsi="Bell MT"/>
+          <w:i/>
+          <w:iCs/>
+          <w:sz w:val="24"/>
+          <w:szCs w:val="24"/>
+        </w:rPr>
+        <w:t xml:space="preserve">, </w:t>
+      </w:r>
+      <w:r>
+        <w:rPr>
+          <w:rFonts w:ascii="Bell MT" w:hAnsi="Bell MT"/>
+          <w:sz w:val="24"/>
+          <w:szCs w:val="24"/>
+        </w:rPr>
+        <w:t>I think.</w:t>
+      </w:r>
+    </w:p>
+    <w:p>
+      <w:pPr>
+        <w:rPr>
+          <w:rFonts w:ascii="Bell MT" w:hAnsi="Bell MT"/>
+          <w:sz w:val="24"/>
+          <w:szCs w:val="24"/>
+        </w:rPr>
+      </w:pPr>
+      <w:r>
+        <w:rPr>
+          <w:rFonts w:ascii="Bell MT" w:hAnsi="Bell MT"/>
+          <w:sz w:val="24"/>
+          <w:szCs w:val="24"/>
+        </w:rPr>
+        <w:t>Before I can get too absorbed in these thoughts, it turns away from me. I look up to Tess’ face</w:t>
+      </w:r>
+      <w:r>
+        <w:rPr>
+          <w:rFonts w:ascii="Bell MT" w:hAnsi="Bell MT"/>
+          <w:sz w:val="24"/>
+          <w:szCs w:val="24"/>
+        </w:rPr>
+        <w:t xml:space="preserve"> – with </w:t>
+      </w:r>
+      <w:r>
+        <w:rPr>
+          <w:rFonts w:ascii="Bell MT" w:hAnsi="Bell MT"/>
+          <w:sz w:val="24"/>
+          <w:szCs w:val="24"/>
+        </w:rPr>
+        <w:t xml:space="preserve">a sweet smile plastered on it. </w:t>
+      </w:r>
+    </w:p>
+    <w:p>
+      <w:pPr>
+        <w:rPr>
+          <w:rFonts w:ascii="Bell MT" w:hAnsi="Bell MT"/>
+          <w:sz w:val="24"/>
+          <w:szCs w:val="24"/>
+        </w:rPr>
+      </w:pPr>
+      <w:r>
+        <w:rPr>
+          <w:rFonts w:ascii="Bell MT" w:hAnsi="Bell MT"/>
+          <w:sz w:val="24"/>
+          <w:szCs w:val="24"/>
+        </w:rPr>
+        <w:t>“Are you awake? I’m making breakfast,”</w:t>
+      </w:r>
+      <w:r>
+        <w:rPr>
+          <w:rFonts w:ascii="Bell MT" w:hAnsi="Bell MT"/>
+          <w:sz w:val="24"/>
+          <w:szCs w:val="24"/>
+        </w:rPr>
+        <w:t xml:space="preserve"> she says.</w:t>
+      </w:r>
+    </w:p>
+    <w:p>
+      <w:pPr>
+        <w:rPr>
+          <w:rFonts w:ascii="Bell MT" w:hAnsi="Bell MT"/>
+          <w:sz w:val="24"/>
+          <w:szCs w:val="24"/>
+        </w:rPr>
+      </w:pPr>
+      <w:r>
+        <w:rPr>
+          <w:rFonts w:ascii="Bell MT" w:hAnsi="Bell MT"/>
+          <w:i/>
+          <w:iCs/>
+          <w:sz w:val="24"/>
+          <w:szCs w:val="24"/>
+        </w:rPr>
+        <w:t xml:space="preserve">Mm, </w:t>
+      </w:r>
+      <w:r>
+        <w:rPr>
+          <w:rFonts w:ascii="Bell MT" w:hAnsi="Bell MT"/>
+          <w:sz w:val="24"/>
+          <w:szCs w:val="24"/>
+        </w:rPr>
+        <w:t>I grunt out, not yet awake enough for a coherent response.</w:t>
+      </w:r>
+    </w:p>
+    <w:p>
+      <w:pPr>
+        <w:rPr>
+          <w:rFonts w:ascii="Bell MT" w:hAnsi="Bell MT"/>
+          <w:sz w:val="24"/>
+          <w:szCs w:val="24"/>
+        </w:rPr>
+      </w:pPr>
+      <w:r>
+        <w:rPr>
+          <w:rFonts w:ascii="Bell MT" w:hAnsi="Bell MT"/>
+          <w:sz w:val="24"/>
+          <w:szCs w:val="24"/>
+        </w:rPr>
+        <w:t xml:space="preserve">I throw my legs out the bed, getting seated on the side of the bed. While doing so, I finally notice </w:t>
+      </w:r>
+      <w:r>
+        <w:rPr>
+          <w:rFonts w:ascii="Bell MT" w:hAnsi="Bell MT"/>
+          <w:sz w:val="24"/>
+          <w:szCs w:val="24"/>
+        </w:rPr>
+        <w:t>a distinct lack of clothing on my bottom side. Or the top side, looking further.</w:t>
+      </w:r>
+    </w:p>
+    <w:p>
+      <w:pPr>
+        <w:rPr>
+          <w:rFonts w:ascii="Bell MT" w:hAnsi="Bell MT"/>
+          <w:sz w:val="24"/>
+          <w:szCs w:val="24"/>
+        </w:rPr>
+      </w:pPr>
+      <w:r>
+        <w:rPr>
+          <w:rFonts w:ascii="Bell MT" w:hAnsi="Bell MT"/>
+          <w:i/>
+          <w:iCs/>
+          <w:sz w:val="24"/>
+          <w:szCs w:val="24"/>
+        </w:rPr>
+        <w:t xml:space="preserve">Right, </w:t>
+      </w:r>
+      <w:r>
+        <w:rPr>
+          <w:rFonts w:ascii="Bell MT" w:hAnsi="Bell MT"/>
+          <w:sz w:val="24"/>
+          <w:szCs w:val="24"/>
+        </w:rPr>
+        <w:t>I think, as I start to recall the events of yesterday.</w:t>
+      </w:r>
+    </w:p>
+    <w:p>
+      <w:pPr>
+        <w:rPr>
+          <w:rFonts w:ascii="Bell MT" w:hAnsi="Bell MT"/>
+          <w:sz w:val="24"/>
+          <w:szCs w:val="24"/>
+        </w:rPr>
+      </w:pPr>
+      <w:r>
+        <w:rPr>
+          <w:rFonts w:ascii="Bell MT" w:hAnsi="Bell MT"/>
+          <w:sz w:val="24"/>
+          <w:szCs w:val="24"/>
+        </w:rPr>
+        <w:t>Tess and I ended up getting together, right outside this room. Later, right inside this room, we ended up getting togetherer.</w:t>
+      </w:r>
+    </w:p>
+    <w:p>
+      <w:pPr>
+        <w:rPr>
+          <w:rFonts w:ascii="Bell MT" w:hAnsi="Bell MT"/>
+          <w:sz w:val="24"/>
+          <w:szCs w:val="24"/>
+        </w:rPr>
+      </w:pPr>
+      <w:r>
+        <w:rPr>
+          <w:rFonts w:ascii="Bell MT" w:hAnsi="Bell MT"/>
+          <w:sz w:val="24"/>
+          <w:szCs w:val="24"/>
+        </w:rPr>
+        <w:t>“Hmm…Done enough, I reckon,” Tess says, serving breakfast as if nothing happened. “Are you going to eat like that?”</w:t>
+      </w:r>
+    </w:p>
+    <w:p>
+      <w:pPr>
+        <w:rPr>
+          <w:rFonts w:ascii="Bell MT" w:hAnsi="Bell MT"/>
+          <w:sz w:val="24"/>
+          <w:szCs w:val="24"/>
+        </w:rPr>
+      </w:pPr>
+      <w:r>
+        <w:rPr>
+          <w:rFonts w:ascii="Bell MT" w:hAnsi="Bell MT"/>
+          <w:sz w:val="24"/>
+          <w:szCs w:val="24"/>
+        </w:rPr>
+        <w:t>Only then does the embarrassment from sitting butt-naked seem to hit me, as I scramble to get dressed.</w:t>
+      </w:r>
+    </w:p>
+    <w:p>
+      <w:pPr>
+        <w:rPr>
+          <w:rFonts w:ascii="Bell MT" w:hAnsi="Bell MT"/>
+          <w:sz w:val="24"/>
+          <w:szCs w:val="24"/>
+        </w:rPr>
+      </w:pPr>
+      <w:r>
+        <w:rPr>
+          <w:rFonts w:ascii="Bell MT" w:hAnsi="Bell MT"/>
+          <w:sz w:val="24"/>
+          <w:szCs w:val="24"/>
+        </w:rPr>
+        <w:t>“Scrambling,” I say, catching a glimpse of breakfast. “I guess you did some of that as well.”</w:t>
+      </w:r>
+    </w:p>
+    <w:p>
+      <w:pPr>
+        <w:rPr>
+          <w:rFonts w:ascii="Bell MT" w:hAnsi="Bell MT"/>
+          <w:sz w:val="24"/>
+          <w:szCs w:val="24"/>
+        </w:rPr>
+      </w:pPr>
+      <w:r>
+        <w:rPr>
+          <w:rFonts w:ascii="Bell MT" w:hAnsi="Bell MT"/>
+          <w:sz w:val="24"/>
+          <w:szCs w:val="24"/>
+        </w:rPr>
+        <w:t>Tess seems confused, until she looks down and sees the eggs.</w:t>
+      </w:r>
+    </w:p>
+    <w:p>
+      <w:pPr>
+        <w:rPr>
+          <w:rFonts w:ascii="Bell MT" w:hAnsi="Bell MT"/>
+          <w:sz w:val="24"/>
+          <w:szCs w:val="24"/>
+        </w:rPr>
+      </w:pPr>
+      <w:r>
+        <w:rPr>
+          <w:rFonts w:ascii="Bell MT" w:hAnsi="Bell MT"/>
+          <w:sz w:val="24"/>
+          <w:szCs w:val="24"/>
+        </w:rPr>
+        <w:t>She lets out a small giggle (no doubt at the stupidness of the joke, as opposed to its merit</w:t>
+      </w:r>
+      <w:r>
+        <w:rPr>
+          <w:rFonts w:ascii="Bell MT" w:hAnsi="Bell MT"/>
+          <w:sz w:val="24"/>
+          <w:szCs w:val="24"/>
+        </w:rPr>
+        <w:t>).</w:t>
+      </w:r>
+    </w:p>
+    <w:p>
+      <w:pPr>
+        <w:rPr>
+          <w:rFonts w:ascii="Bell MT" w:hAnsi="Bell MT"/>
+          <w:sz w:val="24"/>
+          <w:szCs w:val="24"/>
+        </w:rPr>
+      </w:pPr>
+      <w:r>
+        <w:rPr>
+          <w:rFonts w:ascii="Bell MT" w:hAnsi="Bell MT"/>
+          <w:sz w:val="24"/>
+          <w:szCs w:val="24"/>
+        </w:rPr>
+        <w:t>“Dork.”</w:t>
       </w:r>
       <w:r>
         <w:rPr>
@@ -134,41 +476,24 @@
           <w:sz w:val="24"/>
           <w:szCs w:val="24"/>
         </w:rPr>
-        <w:t xml:space="preserve">“Trish, my </w:t>
-      </w:r>
-      <w:proofErr w:type="spellStart"/>
-      <w:r>
-        <w:rPr>
-          <w:rFonts w:ascii="Bell MT" w:hAnsi="Bell MT"/>
-          <w:sz w:val="24"/>
-          <w:szCs w:val="24"/>
-        </w:rPr>
-        <w:t>bish</w:t>
-      </w:r>
-      <w:proofErr w:type="spellEnd"/>
-      <w:r>
-        <w:rPr>
-          <w:rFonts w:ascii="Bell MT" w:hAnsi="Bell MT"/>
-          <w:sz w:val="24"/>
-          <w:szCs w:val="24"/>
-        </w:rPr>
-        <w:t>, how the fuck you doing these days? I heard you and Devin finally broke up,” the perpetrator says, without so much a hint of any guilt.</w:t>
-      </w:r>
-    </w:p>
-    <w:p>
-      <w:pPr>
-        <w:rPr>
-          <w:rFonts w:ascii="Bell MT" w:hAnsi="Bell MT"/>
-          <w:sz w:val="24"/>
-          <w:szCs w:val="24"/>
-        </w:rPr>
-      </w:pPr>
-      <w:r>
-        <w:rPr>
-          <w:rFonts w:ascii="Bell MT" w:hAnsi="Bell MT"/>
-          <w:sz w:val="24"/>
-          <w:szCs w:val="24"/>
-        </w:rPr>
+        <w:t>“Trish, my bish, how the fuck you doing these days? I heard you and Devin finally broke up,” the perpetrator says, without so much a hint of any guilt.</w:t>
+      </w:r>
+    </w:p>
+    <w:p>
+      <w:pPr>
+        <w:rPr>
+          <w:rFonts w:ascii="Bell MT" w:hAnsi="Bell MT"/>
+          <w:sz w:val="24"/>
+          <w:szCs w:val="24"/>
+        </w:rPr>
+      </w:pPr>
+      <w:r>
+        <w:rPr>
+          <w:rFonts w:ascii="Bell MT" w:hAnsi="Bell MT"/>
+          <w:sz w:val="24"/>
+          <w:szCs w:val="24"/>
+        </w:rPr>
+        <w:lastRenderedPageBreak/>
         <w:t>I vow to get this Henry fucker back tomorrow.</w:t>
       </w:r>
     </w:p>
@@ -237,25 +562,7 @@
           <w:sz w:val="24"/>
           <w:szCs w:val="24"/>
         </w:rPr>
-        <w:t xml:space="preserve">“You say that, but I bet you got all </w:t>
-      </w:r>
-      <w:proofErr w:type="spellStart"/>
-      <w:r>
-        <w:rPr>
-          <w:rFonts w:ascii="Bell MT" w:hAnsi="Bell MT"/>
-          <w:sz w:val="24"/>
-          <w:szCs w:val="24"/>
-        </w:rPr>
-        <w:t>pissy</w:t>
-      </w:r>
-      <w:proofErr w:type="spellEnd"/>
-      <w:r>
-        <w:rPr>
-          <w:rFonts w:ascii="Bell MT" w:hAnsi="Bell MT"/>
-          <w:sz w:val="24"/>
-          <w:szCs w:val="24"/>
-        </w:rPr>
-        <w:t xml:space="preserve"> and drank your tits off again,” he says while snickering right to my face.</w:t>
+        <w:t>“You say that, but I bet you got all pissy and drank your tits off again,” he says while snickering right to my face.</w:t>
       </w:r>
     </w:p>
     <w:p>
@@ -485,159 +792,159 @@
           <w:sz w:val="24"/>
           <w:szCs w:val="24"/>
         </w:rPr>
+        <w:t>“So you did, huh?” he says, while I’m still in thought. “I didn’t know you had vultures hanging about.”</w:t>
+      </w:r>
+    </w:p>
+    <w:p>
+      <w:pPr>
+        <w:rPr>
+          <w:rFonts w:ascii="Bell MT" w:hAnsi="Bell MT"/>
+          <w:sz w:val="24"/>
+          <w:szCs w:val="24"/>
+        </w:rPr>
+      </w:pPr>
+      <w:r>
+        <w:rPr>
+          <w:rFonts w:ascii="Bell MT" w:hAnsi="Bell MT"/>
+          <w:sz w:val="24"/>
+          <w:szCs w:val="24"/>
+        </w:rPr>
+        <w:t>“I didn’t even say anything!” I protest, but he just laughs it off again.</w:t>
+      </w:r>
+    </w:p>
+    <w:p>
+      <w:pPr>
+        <w:rPr>
+          <w:rFonts w:ascii="Bell MT" w:hAnsi="Bell MT"/>
+          <w:sz w:val="24"/>
+          <w:szCs w:val="24"/>
+        </w:rPr>
+      </w:pPr>
+      <w:r>
+        <w:rPr>
+          <w:rFonts w:ascii="Bell MT" w:hAnsi="Bell MT"/>
+          <w:sz w:val="24"/>
+          <w:szCs w:val="24"/>
+        </w:rPr>
+        <w:t>“You’re about as subtle as a peacock, Triss.”</w:t>
+      </w:r>
+    </w:p>
+    <w:p>
+      <w:pPr>
+        <w:rPr>
+          <w:rFonts w:ascii="Bell MT" w:hAnsi="Bell MT"/>
+          <w:sz w:val="24"/>
+          <w:szCs w:val="24"/>
+        </w:rPr>
+      </w:pPr>
+      <w:r>
+        <w:rPr>
+          <w:rFonts w:ascii="Bell MT" w:hAnsi="Bell MT"/>
+          <w:sz w:val="24"/>
+          <w:szCs w:val="24"/>
+        </w:rPr>
+        <w:t>I don’t grace the comment with a response.</w:t>
+      </w:r>
+    </w:p>
+    <w:p>
+      <w:pPr>
+        <w:rPr>
+          <w:rFonts w:ascii="Bell MT" w:hAnsi="Bell MT"/>
+          <w:sz w:val="24"/>
+          <w:szCs w:val="24"/>
+        </w:rPr>
+      </w:pPr>
+      <w:r>
+        <w:rPr>
+          <w:rFonts w:ascii="Bell MT" w:hAnsi="Bell MT"/>
+          <w:sz w:val="24"/>
+          <w:szCs w:val="24"/>
+        </w:rPr>
+        <w:t>“Well, I’ll tell you I didn’t have any ‘vultures’, whatever that means.”</w:t>
+      </w:r>
+    </w:p>
+    <w:p>
+      <w:pPr>
+        <w:rPr>
+          <w:rFonts w:ascii="Bell MT" w:hAnsi="Bell MT"/>
+          <w:sz w:val="24"/>
+          <w:szCs w:val="24"/>
+        </w:rPr>
+      </w:pPr>
+      <w:r>
+        <w:rPr>
+          <w:rFonts w:ascii="Bell MT" w:hAnsi="Bell MT"/>
+          <w:sz w:val="24"/>
+          <w:szCs w:val="24"/>
+        </w:rPr>
+        <w:t>“Hmm,’ he goes, seemingly going back into detective mode. After observing my face for a moment, he dials back and looks off into the distance, as if the answer will be there.</w:t>
+      </w:r>
+    </w:p>
+    <w:p>
+      <w:pPr>
+        <w:rPr>
+          <w:rFonts w:ascii="Bell MT" w:hAnsi="Bell MT"/>
+          <w:sz w:val="24"/>
+          <w:szCs w:val="24"/>
+        </w:rPr>
+      </w:pPr>
+      <w:r>
+        <w:rPr>
+          <w:rFonts w:ascii="Bell MT" w:hAnsi="Bell MT"/>
+          <w:sz w:val="24"/>
+          <w:szCs w:val="24"/>
+        </w:rPr>
+        <w:t>Coincidentally, this happens to be the direction where Tessa is exiting right now – who he lo</w:t>
+      </w:r>
+      <w:r>
+        <w:rPr>
+          <w:rFonts w:ascii="Bell MT" w:hAnsi="Bell MT"/>
+          <w:sz w:val="24"/>
+          <w:szCs w:val="24"/>
+        </w:rPr>
+        <w:t>c</w:t>
+      </w:r>
+      <w:r>
+        <w:rPr>
+          <w:rFonts w:ascii="Bell MT" w:hAnsi="Bell MT"/>
+          <w:sz w:val="24"/>
+          <w:szCs w:val="24"/>
+        </w:rPr>
+        <w:t>ks onto like a sharpshooter.</w:t>
+      </w:r>
+    </w:p>
+    <w:p>
+      <w:pPr>
+        <w:rPr>
+          <w:rFonts w:ascii="Bell MT" w:hAnsi="Bell MT"/>
+          <w:sz w:val="24"/>
+          <w:szCs w:val="24"/>
+        </w:rPr>
+      </w:pPr>
+      <w:r>
+        <w:rPr>
+          <w:rFonts w:ascii="Bell MT" w:hAnsi="Bell MT"/>
+          <w:sz w:val="24"/>
+          <w:szCs w:val="24"/>
+        </w:rPr>
+        <w:t>“You had quite a nice vibe going earlier, didn’t you Triss? Don’t tell me…”</w:t>
+      </w:r>
+    </w:p>
+    <w:p>
+      <w:pPr>
+        <w:rPr>
+          <w:rFonts w:ascii="Bell MT" w:hAnsi="Bell MT"/>
+          <w:sz w:val="24"/>
+          <w:szCs w:val="24"/>
+        </w:rPr>
+      </w:pPr>
+      <w:r>
+        <w:rPr>
+          <w:rFonts w:ascii="Bell MT" w:hAnsi="Bell MT"/>
+          <w:sz w:val="24"/>
+          <w:szCs w:val="24"/>
+        </w:rPr>
         <w:lastRenderedPageBreak/>
-        <w:t>“So you did, huh?” he says, while I’m still in thought. “I didn’t know you had vultures hanging about.”</w:t>
-      </w:r>
-    </w:p>
-    <w:p>
-      <w:pPr>
-        <w:rPr>
-          <w:rFonts w:ascii="Bell MT" w:hAnsi="Bell MT"/>
-          <w:sz w:val="24"/>
-          <w:szCs w:val="24"/>
-        </w:rPr>
-      </w:pPr>
-      <w:r>
-        <w:rPr>
-          <w:rFonts w:ascii="Bell MT" w:hAnsi="Bell MT"/>
-          <w:sz w:val="24"/>
-          <w:szCs w:val="24"/>
-        </w:rPr>
-        <w:t>“I didn’t even say anything!” I protest, but he just laughs it off again.</w:t>
-      </w:r>
-    </w:p>
-    <w:p>
-      <w:pPr>
-        <w:rPr>
-          <w:rFonts w:ascii="Bell MT" w:hAnsi="Bell MT"/>
-          <w:sz w:val="24"/>
-          <w:szCs w:val="24"/>
-        </w:rPr>
-      </w:pPr>
-      <w:r>
-        <w:rPr>
-          <w:rFonts w:ascii="Bell MT" w:hAnsi="Bell MT"/>
-          <w:sz w:val="24"/>
-          <w:szCs w:val="24"/>
-        </w:rPr>
-        <w:t>“You’re about as subtle as a peacock, Triss.”</w:t>
-      </w:r>
-    </w:p>
-    <w:p>
-      <w:pPr>
-        <w:rPr>
-          <w:rFonts w:ascii="Bell MT" w:hAnsi="Bell MT"/>
-          <w:sz w:val="24"/>
-          <w:szCs w:val="24"/>
-        </w:rPr>
-      </w:pPr>
-      <w:r>
-        <w:rPr>
-          <w:rFonts w:ascii="Bell MT" w:hAnsi="Bell MT"/>
-          <w:sz w:val="24"/>
-          <w:szCs w:val="24"/>
-        </w:rPr>
-        <w:t>I don’t grace the comment with a response.</w:t>
-      </w:r>
-    </w:p>
-    <w:p>
-      <w:pPr>
-        <w:rPr>
-          <w:rFonts w:ascii="Bell MT" w:hAnsi="Bell MT"/>
-          <w:sz w:val="24"/>
-          <w:szCs w:val="24"/>
-        </w:rPr>
-      </w:pPr>
-      <w:r>
-        <w:rPr>
-          <w:rFonts w:ascii="Bell MT" w:hAnsi="Bell MT"/>
-          <w:sz w:val="24"/>
-          <w:szCs w:val="24"/>
-        </w:rPr>
-        <w:t>“Well, I’ll tell you I didn’t have any ‘vultures’, whatever that means.”</w:t>
-      </w:r>
-    </w:p>
-    <w:p>
-      <w:pPr>
-        <w:rPr>
-          <w:rFonts w:ascii="Bell MT" w:hAnsi="Bell MT"/>
-          <w:sz w:val="24"/>
-          <w:szCs w:val="24"/>
-        </w:rPr>
-      </w:pPr>
-      <w:r>
-        <w:rPr>
-          <w:rFonts w:ascii="Bell MT" w:hAnsi="Bell MT"/>
-          <w:sz w:val="24"/>
-          <w:szCs w:val="24"/>
-        </w:rPr>
-        <w:t>“Hmm,’ he goes, seemingly going back into detective mode. After observing my face for a moment, he dials back and looks off into the distance, as if the answer will be there.</w:t>
-      </w:r>
-    </w:p>
-    <w:p>
-      <w:pPr>
-        <w:rPr>
-          <w:rFonts w:ascii="Bell MT" w:hAnsi="Bell MT"/>
-          <w:sz w:val="24"/>
-          <w:szCs w:val="24"/>
-        </w:rPr>
-      </w:pPr>
-      <w:r>
-        <w:rPr>
-          <w:rFonts w:ascii="Bell MT" w:hAnsi="Bell MT"/>
-          <w:sz w:val="24"/>
-          <w:szCs w:val="24"/>
-        </w:rPr>
-        <w:t>Coincidentally, this happens to be the direction where Tessa is exiting right now – who he lo</w:t>
-      </w:r>
-      <w:r>
-        <w:rPr>
-          <w:rFonts w:ascii="Bell MT" w:hAnsi="Bell MT"/>
-          <w:sz w:val="24"/>
-          <w:szCs w:val="24"/>
-        </w:rPr>
-        <w:t>c</w:t>
-      </w:r>
-      <w:r>
-        <w:rPr>
-          <w:rFonts w:ascii="Bell MT" w:hAnsi="Bell MT"/>
-          <w:sz w:val="24"/>
-          <w:szCs w:val="24"/>
-        </w:rPr>
-        <w:t>ks onto like a sharpshooter.</w:t>
-      </w:r>
-    </w:p>
-    <w:p>
-      <w:pPr>
-        <w:rPr>
-          <w:rFonts w:ascii="Bell MT" w:hAnsi="Bell MT"/>
-          <w:sz w:val="24"/>
-          <w:szCs w:val="24"/>
-        </w:rPr>
-      </w:pPr>
-      <w:r>
-        <w:rPr>
-          <w:rFonts w:ascii="Bell MT" w:hAnsi="Bell MT"/>
-          <w:sz w:val="24"/>
-          <w:szCs w:val="24"/>
-        </w:rPr>
-        <w:t>“You had quite a nice vibe going earlier, didn’t you Triss? Don’t tell me…”</w:t>
-      </w:r>
-    </w:p>
-    <w:p>
-      <w:pPr>
-        <w:rPr>
-          <w:rFonts w:ascii="Bell MT" w:hAnsi="Bell MT"/>
-          <w:sz w:val="24"/>
-          <w:szCs w:val="24"/>
-        </w:rPr>
-      </w:pPr>
-      <w:r>
-        <w:rPr>
-          <w:rFonts w:ascii="Bell MT" w:hAnsi="Bell MT"/>
-          <w:sz w:val="24"/>
-          <w:szCs w:val="24"/>
-        </w:rPr>
         <w:t>I don’t tell him.</w:t>
       </w:r>
     </w:p>
@@ -1038,7 +1345,39 @@
           <w:sz w:val="24"/>
           <w:szCs w:val="24"/>
         </w:rPr>
-        <w:t>“You, dumbass! Instead of explaining what the hell I’m doing here.”</w:t>
+        <w:t>“You, dumbass!</w:t>
+      </w:r>
+      <w:r>
+        <w:rPr>
+          <w:rFonts w:ascii="Bell MT" w:hAnsi="Bell MT"/>
+          <w:sz w:val="24"/>
+          <w:szCs w:val="24"/>
+        </w:rPr>
+        <w:t>” I exclaim.</w:t>
+      </w:r>
+      <w:r>
+        <w:rPr>
+          <w:rFonts w:ascii="Bell MT" w:hAnsi="Bell MT"/>
+          <w:sz w:val="24"/>
+          <w:szCs w:val="24"/>
+        </w:rPr>
+        <w:t xml:space="preserve"> </w:t>
+      </w:r>
+      <w:r>
+        <w:rPr>
+          <w:rFonts w:ascii="Bell MT" w:hAnsi="Bell MT"/>
+          <w:sz w:val="24"/>
+          <w:szCs w:val="24"/>
+        </w:rPr>
+        <w:t>“</w:t>
+      </w:r>
+      <w:r>
+        <w:rPr>
+          <w:rFonts w:ascii="Bell MT" w:hAnsi="Bell MT"/>
+          <w:sz w:val="24"/>
+          <w:szCs w:val="24"/>
+        </w:rPr>
+        <w:t>Instead of explaining what the hell I’m doing here.”</w:t>
       </w:r>
     </w:p>
     <w:p>
@@ -1088,7 +1427,7 @@
 </file>
 
 <file path=word/styles.xml><?xml version="1.0" encoding="utf-8"?>
-<w:styles xmlns:mc="http://schemas.openxmlformats.org/markup-compatibility/2006" xmlns:r="http://schemas.openxmlformats.org/officeDocument/2006/relationships" xmlns:w="http://schemas.openxmlformats.org/wordprocessingml/2006/main" xmlns:w14="http://schemas.microsoft.com/office/word/2010/wordml" xmlns:w15="http://schemas.microsoft.com/office/word/2012/wordml" xmlns:w16cex="http://schemas.microsoft.com/office/word/2018/wordml/cex" xmlns:w16cid="http://schemas.microsoft.com/office/word/2016/wordml/cid" xmlns:w16="http://schemas.microsoft.com/office/word/2018/wordml" xmlns:w16du="http://schemas.microsoft.com/office/word/2023/wordml/word16du" xmlns:w16sdtdh="http://schemas.microsoft.com/office/word/2020/wordml/sdtdatahash" xmlns:w16se="http://schemas.microsoft.com/office/word/2015/wordml/symex" mc:Ignorable="w14 w15 w16se w16cid w16 w16cex w16sdtdh w16du">
+<w:styles xmlns:mc="http://schemas.openxmlformats.org/markup-compatibility/2006" xmlns:r="http://schemas.openxmlformats.org/officeDocument/2006/relationships" xmlns:w="http://schemas.openxmlformats.org/wordprocessingml/2006/main" xmlns:w14="http://schemas.microsoft.com/office/word/2010/wordml" xmlns:w15="http://schemas.microsoft.com/office/word/2012/wordml" xmlns:w16cex="http://schemas.microsoft.com/office/word/2018/wordml/cex" xmlns:w16cid="http://schemas.microsoft.com/office/word/2016/wordml/cid" xmlns:w16="http://schemas.microsoft.com/office/word/2018/wordml" xmlns:w16du="http://schemas.microsoft.com/office/word/2023/wordml/word16du" xmlns:w16sdtdh="http://schemas.microsoft.com/office/word/2020/wordml/sdtdatahash" xmlns:w16sdtfl="http://schemas.microsoft.com/office/word/2024/wordml/sdtformatlock" xmlns:w16se="http://schemas.microsoft.com/office/word/2015/wordml/symex" mc:Ignorable="w14 w15 w16se w16cid w16 w16cex w16sdtdh w16sdtfl w16du">
   <w:docDefaults>
     <w:rPrDefault>
       <w:rPr>

</xml_diff>